<commit_message>
Updated README.docx with manual configuration steps
</commit_message>
<xml_diff>
--- a/README.docx
+++ b/README.docx
@@ -146,30 +146,353 @@
         </w:rPr>
       </w:pPr>
     </w:p>
-    <w:p>
-      <w:pPr>
-        <w:spacing w:after="0" w:line="240" w:lineRule="auto"/>
-        <w:rPr>
-          <w:rFonts w:ascii="Arial" w:hAnsi="Arial" w:cs="Arial"/>
-          <w:sz w:val="16"/>
-          <w:szCs w:val="16"/>
-        </w:rPr>
-      </w:pPr>
-      <w:r>
-        <w:rPr>
-          <w:rFonts w:ascii="Arial" w:hAnsi="Arial" w:cs="Arial"/>
-          <w:sz w:val="16"/>
-          <w:szCs w:val="16"/>
-        </w:rPr>
-        <w:t>First, p</w:t>
-      </w:r>
-      <w:r>
-        <w:rPr>
-          <w:rFonts w:ascii="Arial" w:hAnsi="Arial" w:cs="Arial"/>
-          <w:sz w:val="16"/>
-          <w:szCs w:val="16"/>
-        </w:rPr>
-        <w:t xml:space="preserve">lease refer to ‘monthly_allocation_high_level.pptx’ for a quick high level </w:t>
+    <w:tbl>
+      <w:tblPr>
+        <w:tblStyle w:val="TableGrid"/>
+        <w:tblW w:w="0" w:type="auto"/>
+        <w:tblLook w:val="04A0"/>
+      </w:tblPr>
+      <w:tblGrid>
+        <w:gridCol w:w="9576"/>
+      </w:tblGrid>
+      <w:tr>
+        <w:tc>
+          <w:tcPr>
+            <w:tcW w:w="9576" w:type="dxa"/>
+          </w:tcPr>
+          <w:p>
+            <w:pPr>
+              <w:rPr>
+                <w:rFonts w:ascii="Arial" w:hAnsi="Arial" w:cs="Arial"/>
+                <w:color w:val="FF0000"/>
+                <w:sz w:val="16"/>
+                <w:szCs w:val="16"/>
+              </w:rPr>
+            </w:pPr>
+            <w:r>
+              <w:rPr>
+                <w:rFonts w:ascii="Arial" w:hAnsi="Arial" w:cs="Arial"/>
+                <w:b/>
+                <w:color w:val="FF0000"/>
+                <w:sz w:val="16"/>
+                <w:szCs w:val="16"/>
+              </w:rPr>
+              <w:t>Important:</w:t>
+            </w:r>
+            <w:r>
+              <w:rPr>
+                <w:rFonts w:ascii="Arial" w:hAnsi="Arial" w:cs="Arial"/>
+                <w:color w:val="FF0000"/>
+                <w:sz w:val="16"/>
+                <w:szCs w:val="16"/>
+              </w:rPr>
+              <w:t xml:space="preserve"> After downloading from </w:t>
+            </w:r>
+            <w:proofErr w:type="spellStart"/>
+            <w:r>
+              <w:rPr>
+                <w:rFonts w:ascii="Arial" w:hAnsi="Arial" w:cs="Arial"/>
+                <w:color w:val="FF0000"/>
+                <w:sz w:val="16"/>
+                <w:szCs w:val="16"/>
+              </w:rPr>
+              <w:t>github</w:t>
+            </w:r>
+            <w:proofErr w:type="spellEnd"/>
+            <w:r>
+              <w:rPr>
+                <w:rFonts w:ascii="Arial" w:hAnsi="Arial" w:cs="Arial"/>
+                <w:color w:val="FF0000"/>
+                <w:sz w:val="16"/>
+                <w:szCs w:val="16"/>
+              </w:rPr>
+              <w:t>, y</w:t>
+            </w:r>
+            <w:r>
+              <w:rPr>
+                <w:rFonts w:ascii="Arial" w:hAnsi="Arial" w:cs="Arial"/>
+                <w:color w:val="FF0000"/>
+                <w:sz w:val="16"/>
+                <w:szCs w:val="16"/>
+              </w:rPr>
+              <w:t xml:space="preserve">ou must manually update </w:t>
+            </w:r>
+            <w:r>
+              <w:rPr>
+                <w:rFonts w:ascii="Arial" w:hAnsi="Arial" w:cs="Arial"/>
+                <w:color w:val="FF0000"/>
+                <w:sz w:val="16"/>
+                <w:szCs w:val="16"/>
+              </w:rPr>
+              <w:t xml:space="preserve">the </w:t>
+            </w:r>
+            <w:r>
+              <w:rPr>
+                <w:rFonts w:ascii="Arial" w:hAnsi="Arial" w:cs="Arial"/>
+                <w:color w:val="FF0000"/>
+                <w:sz w:val="16"/>
+                <w:szCs w:val="16"/>
+              </w:rPr>
+              <w:t xml:space="preserve">ROOT_DIR in </w:t>
+            </w:r>
+            <w:r>
+              <w:rPr>
+                <w:rFonts w:ascii="Arial" w:hAnsi="Arial" w:cs="Arial"/>
+                <w:color w:val="FF0000"/>
+                <w:sz w:val="16"/>
+                <w:szCs w:val="16"/>
+              </w:rPr>
+              <w:t>/</w:t>
+            </w:r>
+            <w:proofErr w:type="spellStart"/>
+            <w:r>
+              <w:rPr>
+                <w:rFonts w:ascii="Arial" w:hAnsi="Arial" w:cs="Arial"/>
+                <w:color w:val="FF0000"/>
+                <w:sz w:val="16"/>
+                <w:szCs w:val="16"/>
+              </w:rPr>
+              <w:t>cfg</w:t>
+            </w:r>
+            <w:proofErr w:type="spellEnd"/>
+            <w:r>
+              <w:rPr>
+                <w:rFonts w:ascii="Arial" w:hAnsi="Arial" w:cs="Arial"/>
+                <w:color w:val="FF0000"/>
+                <w:sz w:val="16"/>
+                <w:szCs w:val="16"/>
+              </w:rPr>
+              <w:t>/monthly_allocations.cfg</w:t>
+            </w:r>
+            <w:r>
+              <w:rPr>
+                <w:rFonts w:ascii="Arial" w:hAnsi="Arial" w:cs="Arial"/>
+                <w:color w:val="FF0000"/>
+                <w:sz w:val="16"/>
+                <w:szCs w:val="16"/>
+              </w:rPr>
+              <w:t xml:space="preserve"> to be your installed directory.</w:t>
+            </w:r>
+          </w:p>
+          <w:p>
+            <w:pPr>
+              <w:rPr>
+                <w:rFonts w:ascii="Arial" w:hAnsi="Arial" w:cs="Arial"/>
+                <w:sz w:val="16"/>
+                <w:szCs w:val="16"/>
+              </w:rPr>
+            </w:pPr>
+            <w:r>
+              <w:rPr>
+                <w:rFonts w:ascii="Arial" w:hAnsi="Arial" w:cs="Arial"/>
+                <w:sz w:val="16"/>
+                <w:szCs w:val="16"/>
+              </w:rPr>
+              <w:t xml:space="preserve"># Define the root/installed directory. </w:t>
+            </w:r>
+          </w:p>
+          <w:p>
+            <w:pPr>
+              <w:rPr>
+                <w:rFonts w:ascii="Arial" w:hAnsi="Arial" w:cs="Arial"/>
+                <w:color w:val="FF0000"/>
+                <w:sz w:val="16"/>
+                <w:szCs w:val="16"/>
+              </w:rPr>
+            </w:pPr>
+            <w:r>
+              <w:rPr>
+                <w:rFonts w:ascii="Arial" w:hAnsi="Arial" w:cs="Arial"/>
+                <w:sz w:val="16"/>
+                <w:szCs w:val="16"/>
+              </w:rPr>
+              <w:t>ROOT_DIR|</w:t>
+            </w:r>
+            <w:r>
+              <w:rPr>
+                <w:rFonts w:ascii="Arial" w:hAnsi="Arial" w:cs="Arial"/>
+                <w:color w:val="FF0000"/>
+                <w:sz w:val="16"/>
+                <w:szCs w:val="16"/>
+              </w:rPr>
+              <w:t>C:/</w:t>
+            </w:r>
+            <w:proofErr w:type="spellStart"/>
+            <w:r>
+              <w:rPr>
+                <w:rFonts w:ascii="Arial" w:hAnsi="Arial" w:cs="Arial"/>
+                <w:color w:val="FF0000"/>
+                <w:sz w:val="16"/>
+                <w:szCs w:val="16"/>
+              </w:rPr>
+              <w:t>CTS_Coding_Challenge</w:t>
+            </w:r>
+            <w:proofErr w:type="spellEnd"/>
+          </w:p>
+          <w:p>
+            <w:pPr>
+              <w:rPr>
+                <w:rFonts w:ascii="Arial" w:hAnsi="Arial" w:cs="Arial"/>
+                <w:color w:val="FF0000"/>
+                <w:sz w:val="16"/>
+                <w:szCs w:val="16"/>
+              </w:rPr>
+            </w:pPr>
+          </w:p>
+          <w:p>
+            <w:pPr>
+              <w:rPr>
+                <w:rFonts w:ascii="Arial" w:hAnsi="Arial" w:cs="Arial"/>
+                <w:color w:val="FF0000"/>
+                <w:sz w:val="16"/>
+                <w:szCs w:val="16"/>
+              </w:rPr>
+            </w:pPr>
+            <w:r>
+              <w:rPr>
+                <w:rFonts w:ascii="Arial" w:hAnsi="Arial" w:cs="Arial"/>
+                <w:color w:val="FF0000"/>
+                <w:sz w:val="16"/>
+                <w:szCs w:val="16"/>
+              </w:rPr>
+              <w:t xml:space="preserve">The scripts also compare the date timestamps of /data/employees.dat file to today’s date. You will want to manually change the date of employees.dat header to today’s date (as explained later, there are flags to turn off these checks in the </w:t>
+            </w:r>
+            <w:proofErr w:type="spellStart"/>
+            <w:r>
+              <w:rPr>
+                <w:rFonts w:ascii="Arial" w:hAnsi="Arial" w:cs="Arial"/>
+                <w:color w:val="FF0000"/>
+                <w:sz w:val="16"/>
+                <w:szCs w:val="16"/>
+              </w:rPr>
+              <w:t>config</w:t>
+            </w:r>
+            <w:proofErr w:type="spellEnd"/>
+            <w:r>
+              <w:rPr>
+                <w:rFonts w:ascii="Arial" w:hAnsi="Arial" w:cs="Arial"/>
+                <w:color w:val="FF0000"/>
+                <w:sz w:val="16"/>
+                <w:szCs w:val="16"/>
+              </w:rPr>
+              <w:t>)</w:t>
+            </w:r>
+          </w:p>
+          <w:p>
+            <w:pPr>
+              <w:rPr>
+                <w:rFonts w:ascii="Arial" w:hAnsi="Arial" w:cs="Arial"/>
+                <w:sz w:val="16"/>
+                <w:szCs w:val="16"/>
+              </w:rPr>
+            </w:pPr>
+            <w:r>
+              <w:rPr>
+                <w:rFonts w:ascii="Arial" w:hAnsi="Arial" w:cs="Arial"/>
+                <w:sz w:val="16"/>
+                <w:szCs w:val="16"/>
+              </w:rPr>
+              <w:t>#HEADER|</w:t>
+            </w:r>
+            <w:r>
+              <w:rPr>
+                <w:rFonts w:ascii="Arial" w:hAnsi="Arial" w:cs="Arial"/>
+                <w:color w:val="FF0000"/>
+                <w:sz w:val="16"/>
+                <w:szCs w:val="16"/>
+              </w:rPr>
+              <w:t>20160717</w:t>
+            </w:r>
+          </w:p>
+          <w:p>
+            <w:pPr>
+              <w:rPr>
+                <w:rFonts w:ascii="Arial" w:hAnsi="Arial" w:cs="Arial"/>
+                <w:sz w:val="16"/>
+                <w:szCs w:val="16"/>
+              </w:rPr>
+            </w:pPr>
+            <w:r>
+              <w:rPr>
+                <w:rFonts w:ascii="Arial" w:hAnsi="Arial" w:cs="Arial"/>
+                <w:sz w:val="16"/>
+                <w:szCs w:val="16"/>
+              </w:rPr>
+              <w:t>950525|WELLS|DEL|Developer|Production|402233</w:t>
+            </w:r>
+          </w:p>
+          <w:p>
+            <w:pPr>
+              <w:rPr>
+                <w:rFonts w:ascii="Arial" w:hAnsi="Arial" w:cs="Arial"/>
+                <w:sz w:val="16"/>
+                <w:szCs w:val="16"/>
+              </w:rPr>
+            </w:pPr>
+            <w:r>
+              <w:rPr>
+                <w:rFonts w:ascii="Arial" w:hAnsi="Arial" w:cs="Arial"/>
+                <w:sz w:val="16"/>
+                <w:szCs w:val="16"/>
+              </w:rPr>
+              <w:t>645819|HOWE|LAMAR|Developer|Purchasing|926260</w:t>
+            </w:r>
+          </w:p>
+          <w:p>
+            <w:pPr>
+              <w:rPr>
+                <w:rFonts w:ascii="Arial" w:hAnsi="Arial" w:cs="Arial"/>
+                <w:sz w:val="16"/>
+                <w:szCs w:val="16"/>
+              </w:rPr>
+            </w:pPr>
+            <w:r>
+              <w:rPr>
+                <w:rFonts w:ascii="Arial" w:hAnsi="Arial" w:cs="Arial"/>
+                <w:sz w:val="16"/>
+                <w:szCs w:val="16"/>
+              </w:rPr>
+              <w:t>537385|OWEN|VALENTIN|Developer|Research and Development|152341</w:t>
+            </w:r>
+          </w:p>
+          <w:p>
+            <w:pPr>
+              <w:rPr>
+                <w:rFonts w:ascii="Arial" w:hAnsi="Arial" w:cs="Arial"/>
+                <w:sz w:val="16"/>
+                <w:szCs w:val="16"/>
+              </w:rPr>
+            </w:pPr>
+          </w:p>
+        </w:tc>
+      </w:tr>
+    </w:tbl>
+    <w:p>
+      <w:pPr>
+        <w:spacing w:after="0" w:line="240" w:lineRule="auto"/>
+        <w:rPr>
+          <w:rFonts w:ascii="Arial" w:hAnsi="Arial" w:cs="Arial"/>
+          <w:sz w:val="16"/>
+          <w:szCs w:val="16"/>
+        </w:rPr>
+      </w:pPr>
+    </w:p>
+    <w:p>
+      <w:pPr>
+        <w:spacing w:after="0" w:line="240" w:lineRule="auto"/>
+        <w:rPr>
+          <w:rFonts w:ascii="Arial" w:hAnsi="Arial" w:cs="Arial"/>
+          <w:sz w:val="16"/>
+          <w:szCs w:val="16"/>
+        </w:rPr>
+      </w:pPr>
+      <w:r>
+        <w:rPr>
+          <w:rFonts w:ascii="Arial" w:hAnsi="Arial" w:cs="Arial"/>
+          <w:sz w:val="16"/>
+          <w:szCs w:val="16"/>
+        </w:rPr>
+        <w:t xml:space="preserve">First, please refer to ‘monthly_allocation_high_level.pptx’ for a quick high level </w:t>
       </w:r>
       <w:r>
         <w:rPr>
@@ -223,7 +546,25 @@
           <w:sz w:val="16"/>
           <w:szCs w:val="16"/>
         </w:rPr>
-        <w:t>/test_cases.xlsx to gain some insight on the various functionality of this project (as well as the tests performed).</w:t>
+        <w:t xml:space="preserve">/test_cases.xlsx to gain some insight </w:t>
+      </w:r>
+      <w:proofErr w:type="gramStart"/>
+      <w:r>
+        <w:rPr>
+          <w:rFonts w:ascii="Arial" w:hAnsi="Arial" w:cs="Arial"/>
+          <w:sz w:val="16"/>
+          <w:szCs w:val="16"/>
+        </w:rPr>
+        <w:t>on the various functionality of this project (as well as the tests performed)</w:t>
+      </w:r>
+      <w:proofErr w:type="gramEnd"/>
+      <w:r>
+        <w:rPr>
+          <w:rFonts w:ascii="Arial" w:hAnsi="Arial" w:cs="Arial"/>
+          <w:sz w:val="16"/>
+          <w:szCs w:val="16"/>
+        </w:rPr>
+        <w:t>.</w:t>
       </w:r>
     </w:p>
     <w:p>
@@ -1548,6 +1889,7 @@
           <w:sz w:val="16"/>
           <w:szCs w:val="16"/>
         </w:rPr>
+        <w:lastRenderedPageBreak/>
         <w:t>RUN_SQL|N</w:t>
       </w:r>
       <w:r>
@@ -3459,6 +3801,32 @@
     <w:uiPriority w:val="99"/>
     <w:semiHidden/>
     <w:unhideWhenUsed/>
+  </w:style>
+  <w:style w:type="table" w:styleId="TableGrid">
+    <w:name w:val="Table Grid"/>
+    <w:basedOn w:val="TableNormal"/>
+    <w:uiPriority w:val="59"/>
+    <w:rsid w:val="00B27C8B"/>
+    <w:pPr>
+      <w:spacing w:after="0" w:line="240" w:lineRule="auto"/>
+    </w:pPr>
+    <w:tblPr>
+      <w:tblInd w:w="0" w:type="dxa"/>
+      <w:tblBorders>
+        <w:top w:val="single" w:sz="4" w:space="0" w:color="000000" w:themeColor="text1"/>
+        <w:left w:val="single" w:sz="4" w:space="0" w:color="000000" w:themeColor="text1"/>
+        <w:bottom w:val="single" w:sz="4" w:space="0" w:color="000000" w:themeColor="text1"/>
+        <w:right w:val="single" w:sz="4" w:space="0" w:color="000000" w:themeColor="text1"/>
+        <w:insideH w:val="single" w:sz="4" w:space="0" w:color="000000" w:themeColor="text1"/>
+        <w:insideV w:val="single" w:sz="4" w:space="0" w:color="000000" w:themeColor="text1"/>
+      </w:tblBorders>
+      <w:tblCellMar>
+        <w:top w:w="0" w:type="dxa"/>
+        <w:left w:w="108" w:type="dxa"/>
+        <w:bottom w:w="0" w:type="dxa"/>
+        <w:right w:w="108" w:type="dxa"/>
+      </w:tblCellMar>
+    </w:tblPr>
   </w:style>
 </w:styles>
 </file>

</xml_diff>

<commit_message>
Updated README with more instructions
</commit_message>
<xml_diff>
--- a/README.docx
+++ b/README.docx
@@ -55,11 +55,12 @@
       <w:r>
         <w:rPr>
           <w:rFonts w:ascii="Arial" w:hAnsi="Arial" w:cs="Arial"/>
+          <w:b/>
           <w:sz w:val="16"/>
           <w:szCs w:val="16"/>
           <w:u w:val="single"/>
         </w:rPr>
-        <w:tab/>
+        <w:t xml:space="preserve"> (PERL Version)</w:t>
       </w:r>
       <w:r>
         <w:rPr>
@@ -86,8 +87,9 @@
           <w:szCs w:val="16"/>
           <w:u w:val="single"/>
         </w:rPr>
-        <w:tab/>
-      </w:r>
+        <w:t xml:space="preserve">Brad </w:t>
+      </w:r>
+      <w:proofErr w:type="spellStart"/>
       <w:r>
         <w:rPr>
           <w:rFonts w:ascii="Arial" w:hAnsi="Arial" w:cs="Arial"/>
@@ -95,8 +97,9 @@
           <w:szCs w:val="16"/>
           <w:u w:val="single"/>
         </w:rPr>
-        <w:tab/>
-      </w:r>
+        <w:t>Galyean</w:t>
+      </w:r>
+      <w:proofErr w:type="spellEnd"/>
       <w:r>
         <w:rPr>
           <w:rFonts w:ascii="Arial" w:hAnsi="Arial" w:cs="Arial"/>
@@ -104,7 +107,7 @@
           <w:szCs w:val="16"/>
           <w:u w:val="single"/>
         </w:rPr>
-        <w:tab/>
+        <w:t xml:space="preserve"> 05/12/2016</w:t>
       </w:r>
       <w:r>
         <w:rPr>
@@ -113,27 +116,45 @@
           <w:szCs w:val="16"/>
           <w:u w:val="single"/>
         </w:rPr>
-        <w:t xml:space="preserve">Brad </w:t>
-      </w:r>
-      <w:proofErr w:type="spellStart"/>
-      <w:r>
-        <w:rPr>
-          <w:rFonts w:ascii="Arial" w:hAnsi="Arial" w:cs="Arial"/>
+        <w:t xml:space="preserve"> </w:t>
+      </w:r>
+      <w:r>
+        <w:rPr>
+          <w:rFonts w:ascii="Arial" w:hAnsi="Arial" w:cs="Arial"/>
+          <w:i/>
           <w:sz w:val="16"/>
           <w:szCs w:val="16"/>
           <w:u w:val="single"/>
         </w:rPr>
-        <w:t>Galyean</w:t>
-      </w:r>
-      <w:proofErr w:type="spellEnd"/>
-      <w:r>
-        <w:rPr>
-          <w:rFonts w:ascii="Arial" w:hAnsi="Arial" w:cs="Arial"/>
-          <w:sz w:val="16"/>
-          <w:szCs w:val="16"/>
-          <w:u w:val="single"/>
-        </w:rPr>
-        <w:t xml:space="preserve"> 05/12/2016</w:t>
+        <w:t>updated (07/17/2016)</w:t>
+      </w:r>
+    </w:p>
+    <w:p>
+      <w:pPr>
+        <w:spacing w:after="0" w:line="240" w:lineRule="auto"/>
+        <w:rPr>
+          <w:rFonts w:ascii="Arial" w:hAnsi="Arial" w:cs="Arial"/>
+          <w:sz w:val="16"/>
+          <w:szCs w:val="16"/>
+        </w:rPr>
+      </w:pPr>
+    </w:p>
+    <w:p>
+      <w:pPr>
+        <w:spacing w:after="0" w:line="240" w:lineRule="auto"/>
+        <w:rPr>
+          <w:rFonts w:ascii="Arial" w:hAnsi="Arial" w:cs="Arial"/>
+          <w:sz w:val="16"/>
+          <w:szCs w:val="16"/>
+        </w:rPr>
+      </w:pPr>
+      <w:r>
+        <w:rPr>
+          <w:rFonts w:ascii="Arial" w:hAnsi="Arial" w:cs="Arial"/>
+          <w:sz w:val="16"/>
+          <w:szCs w:val="16"/>
+        </w:rPr>
+        <w:t xml:space="preserve">This is a very robust version of the CTS Coding Challenge …it performs many checks and balances, fully configurable, etc – please refer to the Python version for a much more simple version. </w:t>
       </w:r>
     </w:p>
     <w:p>
@@ -1889,7 +1910,6 @@
           <w:sz w:val="16"/>
           <w:szCs w:val="16"/>
         </w:rPr>
-        <w:lastRenderedPageBreak/>
         <w:t>RUN_SQL|N</w:t>
       </w:r>
       <w:r>

</xml_diff>